<commit_message>
Design Diagram for Movie Creator component + notes to fix Use Cases
</commit_message>
<xml_diff>
--- a/BookTicketUseCase.docx
+++ b/BookTicketUseCase.docx
@@ -4,7 +4,7 @@
   <w:body>
     <w:tbl>
       <w:tblPr>
-        <w:tblStyle w:val="Zwykatabela1"/>
+        <w:tblStyle w:val="PlainTable1"/>
         <w:tblW w:w="0" w:type="auto"/>
         <w:tblLook w:val="04A0" w:firstRow="1" w:lastRow="0" w:firstColumn="1" w:lastColumn="0" w:noHBand="0" w:noVBand="1"/>
       </w:tblPr>
@@ -22,21 +22,8 @@
             <w:tcW w:w="4531" w:type="dxa"/>
           </w:tcPr>
           <w:p>
-            <w:proofErr w:type="spellStart"/>
-            <w:r>
-              <w:t>Use</w:t>
-            </w:r>
-            <w:proofErr w:type="spellEnd"/>
-            <w:r>
-              <w:t xml:space="preserve"> Case </w:t>
-            </w:r>
-            <w:proofErr w:type="spellStart"/>
-            <w:r>
-              <w:t>Name</w:t>
-            </w:r>
-            <w:proofErr w:type="spellEnd"/>
-            <w:r>
-              <w:t>:</w:t>
+            <w:r>
+              <w:t>Use Case Name:</w:t>
             </w:r>
           </w:p>
         </w:tc>
@@ -51,28 +38,12 @@
                 <w:b w:val="0"/>
               </w:rPr>
             </w:pPr>
-            <w:proofErr w:type="spellStart"/>
             <w:r>
               <w:rPr>
                 <w:b w:val="0"/>
               </w:rPr>
-              <w:t>Book</w:t>
-            </w:r>
-            <w:proofErr w:type="spellEnd"/>
-            <w:r>
-              <w:rPr>
-                <w:b w:val="0"/>
-              </w:rPr>
-              <w:t xml:space="preserve"> </w:t>
-            </w:r>
-            <w:proofErr w:type="spellStart"/>
-            <w:r>
-              <w:rPr>
-                <w:b w:val="0"/>
-              </w:rPr>
-              <w:t>Ticket</w:t>
-            </w:r>
-            <w:proofErr w:type="spellEnd"/>
+              <w:t>Book Ticket</w:t>
+            </w:r>
           </w:p>
         </w:tc>
       </w:tr>
@@ -92,13 +63,8 @@
                 <w:bCs w:val="0"/>
               </w:rPr>
             </w:pPr>
-            <w:proofErr w:type="spellStart"/>
-            <w:r>
-              <w:t>Scope</w:t>
-            </w:r>
-            <w:proofErr w:type="spellEnd"/>
-            <w:r>
-              <w:t>:</w:t>
+            <w:r>
+              <w:t>Scope:</w:t>
             </w:r>
           </w:p>
         </w:tc>
@@ -110,11 +76,9 @@
             <w:pPr>
               <w:cnfStyle w:val="000000100000" w:firstRow="0" w:lastRow="0" w:firstColumn="0" w:lastColumn="0" w:oddVBand="0" w:evenVBand="0" w:oddHBand="1" w:evenHBand="0" w:firstRowFirstColumn="0" w:firstRowLastColumn="0" w:lastRowFirstColumn="0" w:lastRowLastColumn="0"/>
             </w:pPr>
-            <w:proofErr w:type="spellStart"/>
             <w:r>
               <w:t>Zinema</w:t>
             </w:r>
-            <w:proofErr w:type="spellEnd"/>
           </w:p>
         </w:tc>
       </w:tr>
@@ -139,13 +103,8 @@
               <w:cnfStyle w:val="000000000000" w:firstRow="0" w:lastRow="0" w:firstColumn="0" w:lastColumn="0" w:oddVBand="0" w:evenVBand="0" w:oddHBand="0" w:evenHBand="0" w:firstRowFirstColumn="0" w:firstRowLastColumn="0" w:lastRowFirstColumn="0" w:lastRowLastColumn="0"/>
             </w:pPr>
             <w:r>
-              <w:t xml:space="preserve">User </w:t>
-            </w:r>
-            <w:proofErr w:type="spellStart"/>
-            <w:r>
-              <w:t>goal</w:t>
-            </w:r>
-            <w:proofErr w:type="spellEnd"/>
+              <w:t>User goal</w:t>
+            </w:r>
           </w:p>
         </w:tc>
       </w:tr>
@@ -159,21 +118,8 @@
             <w:tcW w:w="4531" w:type="dxa"/>
           </w:tcPr>
           <w:p>
-            <w:proofErr w:type="spellStart"/>
-            <w:r>
-              <w:t>Primary</w:t>
-            </w:r>
-            <w:proofErr w:type="spellEnd"/>
-            <w:r>
-              <w:t xml:space="preserve"> </w:t>
-            </w:r>
-            <w:proofErr w:type="spellStart"/>
-            <w:r>
-              <w:t>Actor</w:t>
-            </w:r>
-            <w:proofErr w:type="spellEnd"/>
-            <w:r>
-              <w:t>:</w:t>
+            <w:r>
+              <w:t>Primary Actor:</w:t>
             </w:r>
           </w:p>
         </w:tc>
@@ -185,19 +131,9 @@
             <w:pPr>
               <w:cnfStyle w:val="000000100000" w:firstRow="0" w:lastRow="0" w:firstColumn="0" w:lastColumn="0" w:oddVBand="0" w:evenVBand="0" w:oddHBand="1" w:evenHBand="0" w:firstRowFirstColumn="0" w:firstRowLastColumn="0" w:lastRowFirstColumn="0" w:lastRowLastColumn="0"/>
             </w:pPr>
-            <w:proofErr w:type="spellStart"/>
-            <w:r>
-              <w:t>Ticket</w:t>
-            </w:r>
-            <w:proofErr w:type="spellEnd"/>
-            <w:r>
-              <w:t xml:space="preserve"> </w:t>
-            </w:r>
-            <w:proofErr w:type="spellStart"/>
-            <w:r>
-              <w:t>Booker</w:t>
-            </w:r>
-            <w:proofErr w:type="spellEnd"/>
+            <w:r>
+              <w:t>Ticket Booker</w:t>
+            </w:r>
           </w:p>
         </w:tc>
       </w:tr>
@@ -208,13 +144,8 @@
             <w:tcW w:w="4531" w:type="dxa"/>
           </w:tcPr>
           <w:p>
-            <w:proofErr w:type="spellStart"/>
-            <w:r>
-              <w:t>Pre-conditions</w:t>
-            </w:r>
-            <w:proofErr w:type="spellEnd"/>
-            <w:r>
-              <w:t>:</w:t>
+            <w:r>
+              <w:t>Pre-conditions:</w:t>
             </w:r>
           </w:p>
         </w:tc>
@@ -249,15 +180,7 @@
           </w:tcPr>
           <w:p>
             <w:r>
-              <w:t>Post-</w:t>
-            </w:r>
-            <w:proofErr w:type="spellStart"/>
-            <w:r>
-              <w:t>conditions</w:t>
-            </w:r>
-            <w:proofErr w:type="spellEnd"/>
-            <w:r>
-              <w:t>:</w:t>
+              <w:t>Post-conditions:</w:t>
             </w:r>
           </w:p>
         </w:tc>
@@ -288,29 +211,8 @@
             <w:tcW w:w="4531" w:type="dxa"/>
           </w:tcPr>
           <w:p>
-            <w:proofErr w:type="spellStart"/>
-            <w:r>
-              <w:t>Main</w:t>
-            </w:r>
-            <w:proofErr w:type="spellEnd"/>
-            <w:r>
-              <w:t xml:space="preserve"> </w:t>
-            </w:r>
-            <w:proofErr w:type="spellStart"/>
-            <w:r>
-              <w:t>Success</w:t>
-            </w:r>
-            <w:proofErr w:type="spellEnd"/>
-            <w:r>
-              <w:t xml:space="preserve"> </w:t>
-            </w:r>
-            <w:proofErr w:type="spellStart"/>
-            <w:r>
-              <w:t>Scenario</w:t>
-            </w:r>
-            <w:proofErr w:type="spellEnd"/>
-            <w:r>
-              <w:t>:</w:t>
+            <w:r>
+              <w:t>Main Success Scenario:</w:t>
             </w:r>
           </w:p>
         </w:tc>
@@ -320,7 +222,7 @@
           </w:tcPr>
           <w:p>
             <w:pPr>
-              <w:pStyle w:val="Akapitzlist"/>
+              <w:pStyle w:val="ListParagraph"/>
               <w:numPr>
                 <w:ilvl w:val="0"/>
                 <w:numId w:val="1"/>
@@ -345,7 +247,7 @@
           </w:p>
           <w:p>
             <w:pPr>
-              <w:pStyle w:val="Akapitzlist"/>
+              <w:pStyle w:val="ListParagraph"/>
               <w:numPr>
                 <w:ilvl w:val="0"/>
                 <w:numId w:val="1"/>
@@ -364,7 +266,7 @@
           </w:p>
           <w:p>
             <w:pPr>
-              <w:pStyle w:val="Akapitzlist"/>
+              <w:pStyle w:val="ListParagraph"/>
               <w:numPr>
                 <w:ilvl w:val="0"/>
                 <w:numId w:val="1"/>
@@ -383,7 +285,7 @@
           </w:p>
           <w:p>
             <w:pPr>
-              <w:pStyle w:val="Akapitzlist"/>
+              <w:pStyle w:val="ListParagraph"/>
               <w:numPr>
                 <w:ilvl w:val="0"/>
                 <w:numId w:val="1"/>
@@ -402,7 +304,7 @@
           </w:p>
           <w:p>
             <w:pPr>
-              <w:pStyle w:val="Akapitzlist"/>
+              <w:pStyle w:val="ListParagraph"/>
               <w:numPr>
                 <w:ilvl w:val="0"/>
                 <w:numId w:val="1"/>
@@ -421,7 +323,7 @@
           </w:p>
           <w:p>
             <w:pPr>
-              <w:pStyle w:val="Akapitzlist"/>
+              <w:pStyle w:val="ListParagraph"/>
               <w:numPr>
                 <w:ilvl w:val="0"/>
                 <w:numId w:val="1"/>
@@ -481,7 +383,7 @@
           </w:p>
           <w:p>
             <w:pPr>
-              <w:pStyle w:val="Akapitzlist"/>
+              <w:pStyle w:val="ListParagraph"/>
               <w:numPr>
                 <w:ilvl w:val="0"/>
                 <w:numId w:val="2"/>
@@ -514,7 +416,7 @@
           </w:p>
           <w:p>
             <w:pPr>
-              <w:pStyle w:val="Akapitzlist"/>
+              <w:pStyle w:val="ListParagraph"/>
               <w:numPr>
                 <w:ilvl w:val="0"/>
                 <w:numId w:val="3"/>
@@ -528,13 +430,7 @@
               <w:rPr>
                 <w:lang w:val="en-US"/>
               </w:rPr>
-              <w:t>System displays the messag</w:t>
-            </w:r>
-            <w:r>
-              <w:rPr>
-                <w:lang w:val="en-US"/>
-              </w:rPr>
-              <w:t>e “No movies scheduled for that day”</w:t>
+              <w:t>System displays the message “No movies scheduled for that day”</w:t>
             </w:r>
           </w:p>
           <w:p>
@@ -553,7 +449,7 @@
           </w:p>
           <w:p>
             <w:pPr>
-              <w:pStyle w:val="Akapitzlist"/>
+              <w:pStyle w:val="ListParagraph"/>
               <w:numPr>
                 <w:ilvl w:val="0"/>
                 <w:numId w:val="4"/>
@@ -567,13 +463,7 @@
               <w:rPr>
                 <w:lang w:val="en-US"/>
               </w:rPr>
-              <w:t>System displays the message</w:t>
-            </w:r>
-            <w:r>
-              <w:rPr>
-                <w:lang w:val="en-US"/>
-              </w:rPr>
-              <w:t xml:space="preserve"> “These seats are already taken. Pick different ones”</w:t>
+              <w:t>System displays the message “These seats are already taken. Pick different ones”</w:t>
             </w:r>
           </w:p>
           <w:p>
@@ -592,7 +482,7 @@
           </w:p>
           <w:p>
             <w:pPr>
-              <w:pStyle w:val="Akapitzlist"/>
+              <w:pStyle w:val="ListParagraph"/>
               <w:numPr>
                 <w:ilvl w:val="0"/>
                 <w:numId w:val="5"/>
@@ -606,16 +496,8 @@
               <w:rPr>
                 <w:lang w:val="en-US"/>
               </w:rPr>
-              <w:t>System displays the message</w:t>
-            </w:r>
-            <w:r>
-              <w:rPr>
-                <w:lang w:val="en-US"/>
-              </w:rPr>
-              <w:t xml:space="preserve"> “Your email doesn’t have the required format. Please correct it”</w:t>
-            </w:r>
-            <w:bookmarkStart w:id="0" w:name="_GoBack"/>
-            <w:bookmarkEnd w:id="0"/>
+              <w:t>System displays the message “Your email doesn’t have the required format. Please correct it”</w:t>
+            </w:r>
           </w:p>
         </w:tc>
       </w:tr>
@@ -650,6 +532,14 @@
                 <w:lang w:val="en-US"/>
               </w:rPr>
             </w:pPr>
+            <w:r>
+              <w:rPr>
+                <w:lang w:val="en-US"/>
+              </w:rPr>
+              <w:t xml:space="preserve">Decide whether to remove or not step 5 </w:t>
+            </w:r>
+            <w:bookmarkStart w:id="0" w:name="_GoBack"/>
+            <w:bookmarkEnd w:id="0"/>
           </w:p>
         </w:tc>
       </w:tr>
@@ -1530,17 +1420,17 @@
     <w:lsdException w:name="Hashtag" w:semiHidden="1" w:unhideWhenUsed="1"/>
     <w:lsdException w:name="Unresolved Mention" w:semiHidden="1" w:unhideWhenUsed="1"/>
   </w:latentStyles>
-  <w:style w:type="paragraph" w:default="1" w:styleId="Normalny">
+  <w:style w:type="paragraph" w:default="1" w:styleId="Normal">
     <w:name w:val="Normal"/>
     <w:qFormat/>
   </w:style>
-  <w:style w:type="character" w:default="1" w:styleId="Domylnaczcionkaakapitu">
+  <w:style w:type="character" w:default="1" w:styleId="DefaultParagraphFont">
     <w:name w:val="Default Paragraph Font"/>
     <w:uiPriority w:val="1"/>
     <w:semiHidden/>
     <w:unhideWhenUsed/>
   </w:style>
-  <w:style w:type="table" w:default="1" w:styleId="Standardowy">
+  <w:style w:type="table" w:default="1" w:styleId="TableNormal">
     <w:name w:val="Normal Table"/>
     <w:uiPriority w:val="99"/>
     <w:semiHidden/>
@@ -1555,15 +1445,15 @@
       </w:tblCellMar>
     </w:tblPr>
   </w:style>
-  <w:style w:type="numbering" w:default="1" w:styleId="Bezlisty">
+  <w:style w:type="numbering" w:default="1" w:styleId="NoList">
     <w:name w:val="No List"/>
     <w:uiPriority w:val="99"/>
     <w:semiHidden/>
     <w:unhideWhenUsed/>
   </w:style>
-  <w:style w:type="table" w:styleId="Tabela-Siatka">
+  <w:style w:type="table" w:styleId="TableGrid">
     <w:name w:val="Table Grid"/>
-    <w:basedOn w:val="Standardowy"/>
+    <w:basedOn w:val="TableNormal"/>
     <w:uiPriority w:val="39"/>
     <w:rsid w:val="00EA5B39"/>
     <w:pPr>
@@ -1580,9 +1470,9 @@
       </w:tblBorders>
     </w:tblPr>
   </w:style>
-  <w:style w:type="table" w:styleId="Zwykatabela1">
+  <w:style w:type="table" w:styleId="PlainTable1">
     <w:name w:val="Plain Table 1"/>
-    <w:basedOn w:val="Standardowy"/>
+    <w:basedOn w:val="TableNormal"/>
     <w:uiPriority w:val="41"/>
     <w:rsid w:val="00EA5B39"/>
     <w:pPr>
@@ -1643,9 +1533,9 @@
       </w:tcPr>
     </w:tblStylePr>
   </w:style>
-  <w:style w:type="paragraph" w:styleId="Akapitzlist">
+  <w:style w:type="paragraph" w:styleId="ListParagraph">
     <w:name w:val="List Paragraph"/>
-    <w:basedOn w:val="Normalny"/>
+    <w:basedOn w:val="Normal"/>
     <w:uiPriority w:val="34"/>
     <w:qFormat/>
     <w:rsid w:val="00544100"/>

</xml_diff>